<commit_message>
Documentação da questão b) na proposta
</commit_message>
<xml_diff>
--- a/Registro de um questionário na base de dados de Apoio para Pesquisas Clínicas.docx
+++ b/Registro de um questionário na base de dados de Apoio para Pesquisas Clínicas.docx
@@ -374,7 +374,19 @@
           <w:szCs w:val="24"/>
           <w:lang w:val="pt-BR"/>
         </w:rPr>
-        <w:t>um sistema de questionário para pesquisas clínicas, um site que permite a criação, edição e documentação do questionário.</w:t>
+        <w:t xml:space="preserve">um sistema de questionário para pesquisas clínicas, um site que permite a criação, edição </w:t>
+      </w:r>
+      <w:bookmarkStart w:id="0" w:name="_GoBack"/>
+      <w:bookmarkEnd w:id="0"/>
+      <w:r>
+        <w:rPr>
+          <w:rFonts w:ascii="Times" w:eastAsia="Times" w:hAnsi="Times" w:cs="Times"/>
+          <w:i/>
+          <w:sz w:val="24"/>
+          <w:szCs w:val="24"/>
+          <w:lang w:val="pt-BR"/>
+        </w:rPr>
+        <w:t>e documentação do questionário.</w:t>
       </w:r>
     </w:p>
     <w:sdt>
@@ -394,6 +406,7 @@
           <w:docPartUnique/>
         </w:docPartObj>
       </w:sdtPr>
+      <w:sdtEndPr/>
       <w:sdtContent>
         <w:p>
           <w:pPr>
@@ -3583,12 +3596,12 @@
       <w:pPr>
         <w:pStyle w:val="Estilo1"/>
       </w:pPr>
-      <w:bookmarkStart w:id="0" w:name="_Toc56371193"/>
+      <w:bookmarkStart w:id="1" w:name="_Toc56371193"/>
       <w:proofErr w:type="spellStart"/>
       <w:r>
         <w:t>Introdução</w:t>
       </w:r>
-      <w:bookmarkEnd w:id="0"/>
+      <w:bookmarkEnd w:id="1"/>
       <w:proofErr w:type="spellEnd"/>
     </w:p>
     <w:p>
@@ -3756,7 +3769,7 @@
       <w:pPr>
         <w:pStyle w:val="Estilo1"/>
       </w:pPr>
-      <w:bookmarkStart w:id="1" w:name="_Toc56371194"/>
+      <w:bookmarkStart w:id="2" w:name="_Toc56371194"/>
       <w:proofErr w:type="spellStart"/>
       <w:r>
         <w:t>Ferramentas</w:t>
@@ -3769,7 +3782,7 @@
       <w:r>
         <w:t>Utilizadas</w:t>
       </w:r>
-      <w:bookmarkEnd w:id="1"/>
+      <w:bookmarkEnd w:id="2"/>
       <w:proofErr w:type="spellEnd"/>
     </w:p>
     <w:p>
@@ -4580,12 +4593,12 @@
       <w:pPr>
         <w:pStyle w:val="Estilo1"/>
       </w:pPr>
-      <w:bookmarkStart w:id="2" w:name="_Toc56371195"/>
+      <w:bookmarkStart w:id="3" w:name="_Toc56371195"/>
       <w:proofErr w:type="spellStart"/>
       <w:r>
         <w:t>Modelagem</w:t>
       </w:r>
-      <w:bookmarkEnd w:id="2"/>
+      <w:bookmarkEnd w:id="3"/>
       <w:proofErr w:type="spellEnd"/>
     </w:p>
     <w:p>
@@ -4646,11 +4659,11 @@
           <w:numId w:val="1"/>
         </w:numPr>
       </w:pPr>
-      <w:bookmarkStart w:id="3" w:name="_Toc56371196"/>
+      <w:bookmarkStart w:id="4" w:name="_Toc56371196"/>
       <w:r>
         <w:t>Site Map</w:t>
       </w:r>
-      <w:bookmarkEnd w:id="3"/>
+      <w:bookmarkEnd w:id="4"/>
     </w:p>
     <w:p>
       <w:pPr>
@@ -4852,7 +4865,7 @@
           <w:lang w:val="pt-BR"/>
         </w:rPr>
       </w:pPr>
-      <w:bookmarkStart w:id="4" w:name="_Toc56371197"/>
+      <w:bookmarkStart w:id="5" w:name="_Toc56371197"/>
       <w:proofErr w:type="gramStart"/>
       <w:r>
         <w:rPr>
@@ -4867,7 +4880,7 @@
         </w:rPr>
         <w:t xml:space="preserve"> do Banco de Dados</w:t>
       </w:r>
-      <w:bookmarkEnd w:id="4"/>
+      <w:bookmarkEnd w:id="5"/>
     </w:p>
     <w:p>
       <w:pPr>
@@ -5001,11 +5014,11 @@
           <w:numId w:val="1"/>
         </w:numPr>
       </w:pPr>
-      <w:bookmarkStart w:id="5" w:name="_Toc56371198"/>
+      <w:bookmarkStart w:id="6" w:name="_Toc56371198"/>
       <w:r>
         <w:t>Script</w:t>
       </w:r>
-      <w:bookmarkEnd w:id="5"/>
+      <w:bookmarkEnd w:id="6"/>
     </w:p>
     <w:p>
       <w:pPr>
@@ -5088,16 +5101,54 @@
         </w:rPr>
         <w:t>.</w:t>
       </w:r>
+      <w:r>
+        <w:rPr>
+          <w:rFonts w:ascii="Times New Roman" w:hAnsi="Times New Roman" w:cs="Times New Roman"/>
+          <w:sz w:val="24"/>
+          <w:szCs w:val="24"/>
+          <w:lang w:val="pt-BR"/>
+        </w:rPr>
+        <w:t xml:space="preserve"> Foi usado o próprio aplicativo para inserir um novo questionário (“</w:t>
+      </w:r>
+      <w:r>
+        <w:rPr>
+          <w:rFonts w:ascii="Times New Roman" w:hAnsi="Times New Roman" w:cs="Times New Roman"/>
+          <w:sz w:val="24"/>
+          <w:szCs w:val="24"/>
+          <w:lang w:val="pt-BR"/>
+        </w:rPr>
+        <w:t xml:space="preserve">Ficha de Investigação de Caso Suspeito de Novo </w:t>
+      </w:r>
+      <w:proofErr w:type="spellStart"/>
+      <w:r>
+        <w:rPr>
+          <w:rFonts w:ascii="Times New Roman" w:hAnsi="Times New Roman" w:cs="Times New Roman"/>
+          <w:sz w:val="24"/>
+          <w:szCs w:val="24"/>
+          <w:lang w:val="pt-BR"/>
+        </w:rPr>
+        <w:t>Coronavírus</w:t>
+      </w:r>
+      <w:proofErr w:type="spellEnd"/>
+      <w:r>
+        <w:rPr>
+          <w:rFonts w:ascii="Times New Roman" w:hAnsi="Times New Roman" w:cs="Times New Roman"/>
+          <w:sz w:val="24"/>
+          <w:szCs w:val="24"/>
+          <w:lang w:val="pt-BR"/>
+        </w:rPr>
+        <w:t>”) na base de dados.</w:t>
+      </w:r>
     </w:p>
     <w:p>
       <w:pPr>
         <w:pStyle w:val="Estilo1"/>
       </w:pPr>
-      <w:bookmarkStart w:id="6" w:name="_Toc56371199"/>
+      <w:bookmarkStart w:id="7" w:name="_Toc56371199"/>
       <w:r>
         <w:t>Queries</w:t>
       </w:r>
-      <w:bookmarkEnd w:id="6"/>
+      <w:bookmarkEnd w:id="7"/>
     </w:p>
     <w:p>
       <w:pPr>
@@ -5197,14 +5248,14 @@
         </w:rPr>
         <w:t xml:space="preserve"> </w:t>
       </w:r>
-      <w:bookmarkStart w:id="7" w:name="_Toc56371200"/>
+      <w:bookmarkStart w:id="8" w:name="_Toc56371200"/>
       <w:r>
         <w:rPr>
           <w:lang w:val="pt-BR"/>
         </w:rPr>
         <w:t>Questionários</w:t>
       </w:r>
-      <w:bookmarkEnd w:id="7"/>
+      <w:bookmarkEnd w:id="8"/>
     </w:p>
     <w:p>
       <w:pPr>
@@ -5227,8 +5278,8 @@
         </w:rPr>
         <w:t xml:space="preserve"> </w:t>
       </w:r>
-      <w:bookmarkStart w:id="8" w:name="_Toc56340337"/>
-      <w:bookmarkStart w:id="9" w:name="_Toc56371201"/>
+      <w:bookmarkStart w:id="9" w:name="_Toc56340337"/>
+      <w:bookmarkStart w:id="10" w:name="_Toc56371201"/>
       <w:r>
         <w:rPr>
           <w:sz w:val="24"/>
@@ -5237,8 +5288,8 @@
         </w:rPr>
         <w:t>Listar todos os questionários salvos no BD:</w:t>
       </w:r>
-      <w:bookmarkEnd w:id="8"/>
       <w:bookmarkEnd w:id="9"/>
+      <w:bookmarkEnd w:id="10"/>
     </w:p>
     <w:p>
       <w:pPr>
@@ -5287,8 +5338,8 @@
         </w:rPr>
         <w:t xml:space="preserve"> </w:t>
       </w:r>
-      <w:bookmarkStart w:id="10" w:name="_Toc56340338"/>
-      <w:bookmarkStart w:id="11" w:name="_Toc56371202"/>
+      <w:bookmarkStart w:id="11" w:name="_Toc56340338"/>
+      <w:bookmarkStart w:id="12" w:name="_Toc56371202"/>
       <w:r>
         <w:rPr>
           <w:sz w:val="24"/>
@@ -5297,8 +5348,8 @@
         </w:rPr>
         <w:t>Inserir Um novo questionário no BD</w:t>
       </w:r>
-      <w:bookmarkEnd w:id="10"/>
       <w:bookmarkEnd w:id="11"/>
+      <w:bookmarkEnd w:id="12"/>
     </w:p>
     <w:p>
       <w:pPr>
@@ -5397,8 +5448,8 @@
       <w:r>
         <w:t xml:space="preserve"> </w:t>
       </w:r>
-      <w:bookmarkStart w:id="12" w:name="_Toc56340339"/>
-      <w:bookmarkStart w:id="13" w:name="_Toc56371203"/>
+      <w:bookmarkStart w:id="13" w:name="_Toc56340339"/>
+      <w:bookmarkStart w:id="14" w:name="_Toc56371203"/>
       <w:r>
         <w:rPr>
           <w:sz w:val="24"/>
@@ -5407,8 +5458,8 @@
         </w:rPr>
         <w:t>Remover um questionário do BD</w:t>
       </w:r>
-      <w:bookmarkEnd w:id="12"/>
       <w:bookmarkEnd w:id="13"/>
+      <w:bookmarkEnd w:id="14"/>
     </w:p>
     <w:p>
       <w:pPr>
@@ -5561,8 +5612,8 @@
       <w:r>
         <w:t xml:space="preserve"> </w:t>
       </w:r>
-      <w:bookmarkStart w:id="14" w:name="_Toc56340340"/>
-      <w:bookmarkStart w:id="15" w:name="_Toc56371204"/>
+      <w:bookmarkStart w:id="15" w:name="_Toc56340340"/>
+      <w:bookmarkStart w:id="16" w:name="_Toc56371204"/>
       <w:r>
         <w:rPr>
           <w:sz w:val="24"/>
@@ -5571,8 +5622,8 @@
         </w:rPr>
         <w:t>Atualizar a descrição de um questionário no BD</w:t>
       </w:r>
-      <w:bookmarkEnd w:id="14"/>
       <w:bookmarkEnd w:id="15"/>
+      <w:bookmarkEnd w:id="16"/>
     </w:p>
     <w:p>
       <w:pPr>
@@ -5761,7 +5812,7 @@
         <w:lastRenderedPageBreak/>
         <w:t xml:space="preserve"> </w:t>
       </w:r>
-      <w:bookmarkStart w:id="16" w:name="_Toc56371205"/>
+      <w:bookmarkStart w:id="17" w:name="_Toc56371205"/>
       <w:proofErr w:type="spellStart"/>
       <w:r>
         <w:t>Form</w:t>
@@ -5769,7 +5820,7 @@
       <w:r>
         <w:t>ulários</w:t>
       </w:r>
-      <w:bookmarkEnd w:id="16"/>
+      <w:bookmarkEnd w:id="17"/>
       <w:proofErr w:type="spellEnd"/>
     </w:p>
     <w:p>
@@ -5785,8 +5836,8 @@
           <w:lang w:val="pt-BR"/>
         </w:rPr>
       </w:pPr>
-      <w:bookmarkStart w:id="17" w:name="_Toc56340342"/>
-      <w:bookmarkStart w:id="18" w:name="_Toc56371206"/>
+      <w:bookmarkStart w:id="18" w:name="_Toc56340342"/>
+      <w:bookmarkStart w:id="19" w:name="_Toc56371206"/>
       <w:r>
         <w:rPr>
           <w:sz w:val="24"/>
@@ -5811,8 +5862,8 @@
         </w:rPr>
         <w:t>) que estão presentes em um determinado questionário:</w:t>
       </w:r>
-      <w:bookmarkEnd w:id="17"/>
       <w:bookmarkEnd w:id="18"/>
+      <w:bookmarkEnd w:id="19"/>
     </w:p>
     <w:p>
       <w:pPr>
@@ -5979,8 +6030,8 @@
           <w:lang w:val="pt-BR"/>
         </w:rPr>
       </w:pPr>
-      <w:bookmarkStart w:id="19" w:name="_Toc56340343"/>
-      <w:bookmarkStart w:id="20" w:name="_Toc56371207"/>
+      <w:bookmarkStart w:id="20" w:name="_Toc56340343"/>
+      <w:bookmarkStart w:id="21" w:name="_Toc56371207"/>
       <w:r>
         <w:rPr>
           <w:sz w:val="24"/>
@@ -6013,8 +6064,8 @@
         </w:rPr>
         <w:t xml:space="preserve"> em um questionário específico no BD</w:t>
       </w:r>
-      <w:bookmarkEnd w:id="19"/>
       <w:bookmarkEnd w:id="20"/>
+      <w:bookmarkEnd w:id="21"/>
     </w:p>
     <w:p>
       <w:pPr>
@@ -6138,8 +6189,8 @@
           <w:lang w:val="pt-BR"/>
         </w:rPr>
       </w:pPr>
-      <w:bookmarkStart w:id="21" w:name="_Toc56340344"/>
-      <w:bookmarkStart w:id="22" w:name="_Toc56371208"/>
+      <w:bookmarkStart w:id="22" w:name="_Toc56340344"/>
+      <w:bookmarkStart w:id="23" w:name="_Toc56371208"/>
       <w:r>
         <w:rPr>
           <w:sz w:val="24"/>
@@ -6172,8 +6223,8 @@
         </w:rPr>
         <w:t xml:space="preserve"> de um questionário específico no BD</w:t>
       </w:r>
-      <w:bookmarkEnd w:id="21"/>
       <w:bookmarkEnd w:id="22"/>
+      <w:bookmarkEnd w:id="23"/>
     </w:p>
     <w:p>
       <w:pPr>
@@ -6323,8 +6374,8 @@
           <w:lang w:val="pt-BR"/>
         </w:rPr>
       </w:pPr>
-      <w:bookmarkStart w:id="23" w:name="_Toc56340345"/>
-      <w:bookmarkStart w:id="24" w:name="_Toc56371209"/>
+      <w:bookmarkStart w:id="24" w:name="_Toc56340345"/>
+      <w:bookmarkStart w:id="25" w:name="_Toc56371209"/>
       <w:r>
         <w:rPr>
           <w:sz w:val="24"/>
@@ -6357,8 +6408,8 @@
         </w:rPr>
         <w:t xml:space="preserve"> de um questionário específico no BD</w:t>
       </w:r>
-      <w:bookmarkEnd w:id="23"/>
       <w:bookmarkEnd w:id="24"/>
+      <w:bookmarkEnd w:id="25"/>
     </w:p>
     <w:p>
       <w:pPr>
@@ -6540,7 +6591,7 @@
           <w:lang w:val="pt-BR"/>
         </w:rPr>
       </w:pPr>
-      <w:bookmarkStart w:id="25" w:name="_Toc56371210"/>
+      <w:bookmarkStart w:id="26" w:name="_Toc56371210"/>
       <w:proofErr w:type="gramStart"/>
       <w:r>
         <w:rPr>
@@ -6554,7 +6605,7 @@
         </w:rPr>
         <w:t>uestões</w:t>
       </w:r>
-      <w:bookmarkEnd w:id="25"/>
+      <w:bookmarkEnd w:id="26"/>
       <w:proofErr w:type="gramEnd"/>
     </w:p>
     <w:p>
@@ -6570,8 +6621,8 @@
           <w:lang w:val="pt-BR"/>
         </w:rPr>
       </w:pPr>
-      <w:bookmarkStart w:id="26" w:name="_Toc56340347"/>
-      <w:bookmarkStart w:id="27" w:name="_Toc56371211"/>
+      <w:bookmarkStart w:id="27" w:name="_Toc56340347"/>
+      <w:bookmarkStart w:id="28" w:name="_Toc56371211"/>
       <w:r>
         <w:rPr>
           <w:sz w:val="24"/>
@@ -6598,8 +6649,8 @@
         </w:rPr>
         <w:t xml:space="preserve"> de forma ordenada:</w:t>
       </w:r>
-      <w:bookmarkEnd w:id="26"/>
       <w:bookmarkEnd w:id="27"/>
+      <w:bookmarkEnd w:id="28"/>
     </w:p>
     <w:p>
       <w:pPr>
@@ -7857,8 +7908,8 @@
           <w:lang w:val="pt-BR"/>
         </w:rPr>
       </w:pPr>
-      <w:bookmarkStart w:id="28" w:name="_Toc56340348"/>
-      <w:bookmarkStart w:id="29" w:name="_Toc56371212"/>
+      <w:bookmarkStart w:id="29" w:name="_Toc56340348"/>
+      <w:bookmarkStart w:id="30" w:name="_Toc56371212"/>
       <w:r>
         <w:rPr>
           <w:sz w:val="24"/>
@@ -7891,8 +7942,8 @@
         </w:rPr>
         <w:t>ulário</w:t>
       </w:r>
-      <w:bookmarkEnd w:id="28"/>
       <w:bookmarkEnd w:id="29"/>
+      <w:bookmarkEnd w:id="30"/>
     </w:p>
     <w:p>
       <w:pPr>
@@ -8433,8 +8484,8 @@
           <w:lang w:val="pt-BR"/>
         </w:rPr>
       </w:pPr>
-      <w:bookmarkStart w:id="30" w:name="_Toc56340349"/>
-      <w:bookmarkStart w:id="31" w:name="_Toc56371213"/>
+      <w:bookmarkStart w:id="31" w:name="_Toc56340349"/>
+      <w:bookmarkStart w:id="32" w:name="_Toc56371213"/>
       <w:r>
         <w:rPr>
           <w:sz w:val="24"/>
@@ -8467,8 +8518,8 @@
         </w:rPr>
         <w:t>ulário</w:t>
       </w:r>
-      <w:bookmarkEnd w:id="30"/>
       <w:bookmarkEnd w:id="31"/>
+      <w:bookmarkEnd w:id="32"/>
     </w:p>
     <w:p>
       <w:pPr>
@@ -9009,7 +9060,7 @@
           <w:lang w:val="pt-BR"/>
         </w:rPr>
       </w:pPr>
-      <w:bookmarkStart w:id="32" w:name="_Toc56371214"/>
+      <w:bookmarkStart w:id="33" w:name="_Toc56371214"/>
       <w:r>
         <w:rPr>
           <w:sz w:val="24"/>
@@ -9018,7 +9069,7 @@
         </w:rPr>
         <w:t>Remoção de uma questão</w:t>
       </w:r>
-      <w:bookmarkEnd w:id="32"/>
+      <w:bookmarkEnd w:id="33"/>
     </w:p>
     <w:p>
       <w:pPr>
@@ -9176,7 +9227,7 @@
           <w:lang w:val="pt-BR"/>
         </w:rPr>
       </w:pPr>
-      <w:bookmarkStart w:id="33" w:name="_Toc56371215"/>
+      <w:bookmarkStart w:id="34" w:name="_Toc56371215"/>
       <w:r>
         <w:rPr>
           <w:lang w:val="pt-BR"/>
@@ -9184,7 +9235,7 @@
         <w:lastRenderedPageBreak/>
         <w:t>Editar uma questão</w:t>
       </w:r>
-      <w:bookmarkEnd w:id="33"/>
+      <w:bookmarkEnd w:id="34"/>
     </w:p>
     <w:p>
       <w:pPr>
@@ -9199,8 +9250,8 @@
           <w:lang w:val="pt-BR"/>
         </w:rPr>
       </w:pPr>
-      <w:bookmarkStart w:id="34" w:name="_Toc56340351"/>
-      <w:bookmarkStart w:id="35" w:name="_Toc56371216"/>
+      <w:bookmarkStart w:id="35" w:name="_Toc56340351"/>
+      <w:bookmarkStart w:id="36" w:name="_Toc56371216"/>
       <w:r>
         <w:rPr>
           <w:sz w:val="24"/>
@@ -9217,8 +9268,8 @@
         </w:rPr>
         <w:t>ulário</w:t>
       </w:r>
-      <w:bookmarkEnd w:id="34"/>
       <w:bookmarkEnd w:id="35"/>
+      <w:bookmarkEnd w:id="36"/>
     </w:p>
     <w:p>
       <w:pPr>
@@ -9598,8 +9649,8 @@
           <w:lang w:val="pt-BR"/>
         </w:rPr>
       </w:pPr>
-      <w:bookmarkStart w:id="36" w:name="_Toc56340352"/>
-      <w:bookmarkStart w:id="37" w:name="_Toc56371217"/>
+      <w:bookmarkStart w:id="37" w:name="_Toc56340352"/>
+      <w:bookmarkStart w:id="38" w:name="_Toc56371217"/>
       <w:r>
         <w:rPr>
           <w:sz w:val="24"/>
@@ -9616,8 +9667,8 @@
         </w:rPr>
         <w:t>ulário</w:t>
       </w:r>
-      <w:bookmarkEnd w:id="36"/>
       <w:bookmarkEnd w:id="37"/>
+      <w:bookmarkEnd w:id="38"/>
     </w:p>
     <w:p>
       <w:pPr>
@@ -10508,8 +10559,8 @@
           <w:lang w:val="pt-BR"/>
         </w:rPr>
       </w:pPr>
-      <w:bookmarkStart w:id="38" w:name="_Toc56340353"/>
-      <w:bookmarkStart w:id="39" w:name="_Toc56371218"/>
+      <w:bookmarkStart w:id="39" w:name="_Toc56340353"/>
+      <w:bookmarkStart w:id="40" w:name="_Toc56371218"/>
       <w:r>
         <w:rPr>
           <w:sz w:val="24"/>
@@ -10542,8 +10593,8 @@
         </w:rPr>
         <w:t>ulário</w:t>
       </w:r>
-      <w:bookmarkEnd w:id="38"/>
       <w:bookmarkEnd w:id="39"/>
+      <w:bookmarkEnd w:id="40"/>
     </w:p>
     <w:p>
       <w:pPr>
@@ -10948,7 +10999,7 @@
           <w:lang w:val="pt-BR"/>
         </w:rPr>
       </w:pPr>
-      <w:bookmarkStart w:id="40" w:name="_Toc56371219"/>
+      <w:bookmarkStart w:id="41" w:name="_Toc56371219"/>
       <w:r>
         <w:rPr>
           <w:lang w:val="pt-BR"/>
@@ -10956,7 +11007,7 @@
         <w:lastRenderedPageBreak/>
         <w:t>Adicionar uma nova questão</w:t>
       </w:r>
-      <w:bookmarkEnd w:id="40"/>
+      <w:bookmarkEnd w:id="41"/>
     </w:p>
     <w:p>
       <w:pPr>
@@ -10971,8 +11022,8 @@
           <w:lang w:val="pt-BR"/>
         </w:rPr>
       </w:pPr>
-      <w:bookmarkStart w:id="41" w:name="_Toc56340355"/>
-      <w:bookmarkStart w:id="42" w:name="_Toc56371220"/>
+      <w:bookmarkStart w:id="42" w:name="_Toc56340355"/>
+      <w:bookmarkStart w:id="43" w:name="_Toc56371220"/>
       <w:r>
         <w:rPr>
           <w:sz w:val="24"/>
@@ -10989,8 +11040,8 @@
         </w:rPr>
         <w:t>ulário</w:t>
       </w:r>
-      <w:bookmarkEnd w:id="41"/>
       <w:bookmarkEnd w:id="42"/>
+      <w:bookmarkEnd w:id="43"/>
     </w:p>
     <w:p>
       <w:pPr>
@@ -11860,8 +11911,8 @@
           <w:lang w:val="pt-BR"/>
         </w:rPr>
       </w:pPr>
-      <w:bookmarkStart w:id="43" w:name="_Toc56340356"/>
-      <w:bookmarkStart w:id="44" w:name="_Toc56371221"/>
+      <w:bookmarkStart w:id="44" w:name="_Toc56340356"/>
+      <w:bookmarkStart w:id="45" w:name="_Toc56371221"/>
       <w:r>
         <w:rPr>
           <w:sz w:val="24"/>
@@ -11886,8 +11937,8 @@
         </w:rPr>
         <w:t>ulário</w:t>
       </w:r>
-      <w:bookmarkEnd w:id="43"/>
       <w:bookmarkEnd w:id="44"/>
+      <w:bookmarkEnd w:id="45"/>
     </w:p>
     <w:p>
       <w:pPr>
@@ -12230,7 +12281,7 @@
       <w:r>
         <w:t xml:space="preserve"> </w:t>
       </w:r>
-      <w:bookmarkStart w:id="45" w:name="_Toc56371222"/>
+      <w:bookmarkStart w:id="46" w:name="_Toc56371222"/>
       <w:proofErr w:type="spellStart"/>
       <w:r>
         <w:t>Grupos</w:t>
@@ -12243,7 +12294,7 @@
       <w:r>
         <w:t>questões</w:t>
       </w:r>
-      <w:bookmarkEnd w:id="45"/>
+      <w:bookmarkEnd w:id="46"/>
       <w:proofErr w:type="spellEnd"/>
     </w:p>
     <w:p>
@@ -12259,8 +12310,8 @@
           <w:lang w:val="pt-BR"/>
         </w:rPr>
       </w:pPr>
-      <w:bookmarkStart w:id="46" w:name="_Toc56340358"/>
-      <w:bookmarkStart w:id="47" w:name="_Toc56371223"/>
+      <w:bookmarkStart w:id="47" w:name="_Toc56340358"/>
+      <w:bookmarkStart w:id="48" w:name="_Toc56371223"/>
       <w:r>
         <w:rPr>
           <w:sz w:val="24"/>
@@ -12269,8 +12320,8 @@
         </w:rPr>
         <w:t>Selecionar todos os grupamentos de questões</w:t>
       </w:r>
-      <w:bookmarkEnd w:id="46"/>
       <w:bookmarkEnd w:id="47"/>
+      <w:bookmarkEnd w:id="48"/>
     </w:p>
     <w:p>
       <w:pPr>
@@ -12366,8 +12417,8 @@
           <w:lang w:val="pt-BR"/>
         </w:rPr>
       </w:pPr>
-      <w:bookmarkStart w:id="48" w:name="_Toc56340359"/>
-      <w:bookmarkStart w:id="49" w:name="_Toc56371224"/>
+      <w:bookmarkStart w:id="49" w:name="_Toc56340359"/>
+      <w:bookmarkStart w:id="50" w:name="_Toc56371224"/>
       <w:r>
         <w:rPr>
           <w:sz w:val="24"/>
@@ -12376,8 +12427,8 @@
         </w:rPr>
         <w:t>Inserir um grupamento</w:t>
       </w:r>
-      <w:bookmarkEnd w:id="48"/>
       <w:bookmarkEnd w:id="49"/>
+      <w:bookmarkEnd w:id="50"/>
     </w:p>
     <w:p>
       <w:pPr>
@@ -12473,8 +12524,8 @@
           <w:lang w:val="pt-BR"/>
         </w:rPr>
       </w:pPr>
-      <w:bookmarkStart w:id="50" w:name="_Toc56340360"/>
-      <w:bookmarkStart w:id="51" w:name="_Toc56371225"/>
+      <w:bookmarkStart w:id="51" w:name="_Toc56340360"/>
+      <w:bookmarkStart w:id="52" w:name="_Toc56371225"/>
       <w:r>
         <w:rPr>
           <w:sz w:val="24"/>
@@ -12483,8 +12534,8 @@
         </w:rPr>
         <w:t>Remover um grupamento</w:t>
       </w:r>
-      <w:bookmarkEnd w:id="50"/>
       <w:bookmarkEnd w:id="51"/>
+      <w:bookmarkEnd w:id="52"/>
     </w:p>
     <w:p>
       <w:pPr>
@@ -12634,8 +12685,8 @@
           <w:lang w:val="pt-BR"/>
         </w:rPr>
       </w:pPr>
-      <w:bookmarkStart w:id="52" w:name="_Toc56340361"/>
-      <w:bookmarkStart w:id="53" w:name="_Toc56371226"/>
+      <w:bookmarkStart w:id="53" w:name="_Toc56340361"/>
+      <w:bookmarkStart w:id="54" w:name="_Toc56371226"/>
       <w:r>
         <w:rPr>
           <w:sz w:val="24"/>
@@ -12645,8 +12696,8 @@
         <w:lastRenderedPageBreak/>
         <w:t>Editar um grupamento</w:t>
       </w:r>
-      <w:bookmarkEnd w:id="52"/>
       <w:bookmarkEnd w:id="53"/>
+      <w:bookmarkEnd w:id="54"/>
     </w:p>
     <w:p>
       <w:pPr>
@@ -12814,7 +12865,7 @@
       <w:pPr>
         <w:pStyle w:val="Estilo1"/>
       </w:pPr>
-      <w:bookmarkStart w:id="54" w:name="_Toc56371227"/>
+      <w:bookmarkStart w:id="55" w:name="_Toc56371227"/>
       <w:proofErr w:type="spellStart"/>
       <w:r>
         <w:t>Criação</w:t>
@@ -12823,7 +12874,7 @@
       <w:r>
         <w:t xml:space="preserve"> do Sistema Web</w:t>
       </w:r>
-      <w:bookmarkEnd w:id="54"/>
+      <w:bookmarkEnd w:id="55"/>
     </w:p>
     <w:p>
       <w:pPr>
@@ -12978,7 +13029,7 @@
           <w:lang w:val="pt-BR"/>
         </w:rPr>
       </w:pPr>
-      <w:bookmarkStart w:id="55" w:name="_Toc56371228"/>
+      <w:bookmarkStart w:id="56" w:name="_Toc56371228"/>
       <w:r>
         <w:rPr>
           <w:lang w:val="pt-BR"/>
@@ -12991,7 +13042,7 @@
         </w:rPr>
         <w:t xml:space="preserve"> de Ferramentas/Tecnologias</w:t>
       </w:r>
-      <w:bookmarkEnd w:id="55"/>
+      <w:bookmarkEnd w:id="56"/>
     </w:p>
     <w:p>
       <w:pPr>
@@ -13103,12 +13154,12 @@
           <w:numId w:val="1"/>
         </w:numPr>
       </w:pPr>
-      <w:bookmarkStart w:id="56" w:name="_Toc56371229"/>
+      <w:bookmarkStart w:id="57" w:name="_Toc56371229"/>
       <w:proofErr w:type="spellStart"/>
       <w:r>
         <w:t>Implementação</w:t>
       </w:r>
-      <w:bookmarkEnd w:id="56"/>
+      <w:bookmarkEnd w:id="57"/>
       <w:proofErr w:type="spellEnd"/>
     </w:p>
     <w:p>
@@ -13206,16 +13257,16 @@
           <w:lang w:val="pt-BR"/>
         </w:rPr>
       </w:pPr>
-      <w:bookmarkStart w:id="57" w:name="_Toc56340365"/>
-      <w:bookmarkStart w:id="58" w:name="_Toc56371230"/>
+      <w:bookmarkStart w:id="58" w:name="_Toc56340365"/>
+      <w:bookmarkStart w:id="59" w:name="_Toc56371230"/>
       <w:r>
         <w:rPr>
           <w:lang w:val="pt-BR"/>
         </w:rPr>
         <w:t>Página de questionário</w:t>
       </w:r>
-      <w:bookmarkEnd w:id="57"/>
       <w:bookmarkEnd w:id="58"/>
+      <w:bookmarkEnd w:id="59"/>
     </w:p>
     <w:p>
       <w:pPr>
@@ -13430,16 +13481,16 @@
           <w:lang w:val="pt-BR"/>
         </w:rPr>
       </w:pPr>
-      <w:bookmarkStart w:id="59" w:name="_Toc56340366"/>
-      <w:bookmarkStart w:id="60" w:name="_Toc56371231"/>
+      <w:bookmarkStart w:id="60" w:name="_Toc56340366"/>
+      <w:bookmarkStart w:id="61" w:name="_Toc56371231"/>
       <w:r>
         <w:rPr>
           <w:lang w:val="pt-BR"/>
         </w:rPr>
         <w:t>Página de formulários</w:t>
       </w:r>
-      <w:bookmarkEnd w:id="59"/>
       <w:bookmarkEnd w:id="60"/>
+      <w:bookmarkEnd w:id="61"/>
     </w:p>
     <w:p>
       <w:pPr>
@@ -13569,16 +13620,16 @@
           <w:lang w:val="pt-BR"/>
         </w:rPr>
       </w:pPr>
-      <w:bookmarkStart w:id="61" w:name="_Toc56340367"/>
-      <w:bookmarkStart w:id="62" w:name="_Toc56371232"/>
+      <w:bookmarkStart w:id="62" w:name="_Toc56340367"/>
+      <w:bookmarkStart w:id="63" w:name="_Toc56371232"/>
       <w:r>
         <w:rPr>
           <w:lang w:val="pt-BR"/>
         </w:rPr>
         <w:t>Página de questões</w:t>
       </w:r>
-      <w:bookmarkEnd w:id="61"/>
       <w:bookmarkEnd w:id="62"/>
+      <w:bookmarkEnd w:id="63"/>
     </w:p>
     <w:p>
       <w:pPr>
@@ -13648,8 +13699,6 @@
         </w:rPr>
         <w:t>4</w:t>
       </w:r>
-      <w:bookmarkStart w:id="63" w:name="_GoBack"/>
-      <w:bookmarkEnd w:id="63"/>
       <w:r>
         <w:rPr>
           <w:rFonts w:ascii="Times" w:eastAsia="Times" w:hAnsi="Times" w:cs="Times"/>
@@ -16943,6 +16992,7 @@
         <w:docPartUnique/>
       </w:docPartObj>
     </w:sdtPr>
+    <w:sdtEndPr/>
     <w:sdtContent>
       <w:p>
         <w:pPr>
@@ -16963,7 +17013,7 @@
             <w:noProof/>
             <w:lang w:val="pt-BR"/>
           </w:rPr>
-          <w:t>8</w:t>
+          <w:t>7</w:t>
         </w:r>
         <w:r>
           <w:fldChar w:fldCharType="end"/>
@@ -19413,7 +19463,7 @@
 </file>
 
 <file path=customXml/itemProps1.xml><?xml version="1.0" encoding="utf-8"?>
-<ds:datastoreItem xmlns:ds="http://schemas.openxmlformats.org/officeDocument/2006/customXml" ds:itemID="{FE0926D9-F803-448B-A04B-88D66C4C09D3}">
+<ds:datastoreItem xmlns:ds="http://schemas.openxmlformats.org/officeDocument/2006/customXml" ds:itemID="{444BF508-EC0A-4249-9D47-5397B661C987}">
   <ds:schemaRefs>
     <ds:schemaRef ds:uri="http://schemas.openxmlformats.org/officeDocument/2006/bibliography"/>
   </ds:schemaRefs>

</xml_diff>